<commit_message>
Corrección a los insumos del proceso.
</commit_message>
<xml_diff>
--- a/SWB4/swbsocial/doc/administracion/scripts/SCR_Inspecciones.docx
+++ b/SWB4/swbsocial/doc/administracion/scripts/SCR_Inspecciones.docx
@@ -42,8 +42,6 @@
         </w:rPr>
         <w:t>Inspecciones</w:t>
       </w:r>
-      <w:bookmarkStart w:id="0" w:name="_GoBack"/>
-      <w:bookmarkEnd w:id="0"/>
     </w:p>
     <w:p>
       <w:pPr>
@@ -562,48 +560,30 @@
                 <w:szCs w:val="20"/>
                 <w:lang w:val="es-MX"/>
               </w:rPr>
-              <w:t>Hoja LOGT del workbook y formato</w:t>
-            </w:r>
-            <w:r>
-              <w:rPr>
-                <w:rFonts w:ascii="Times-Roman" w:hAnsi="Times-Roman" w:cs="Times-Roman"/>
-                <w:color w:val="000000"/>
-                <w:sz w:val="20"/>
-                <w:szCs w:val="20"/>
-                <w:lang w:val="es-MX"/>
-              </w:rPr>
-              <w:t>s</w:t>
-            </w:r>
-            <w:r>
-              <w:rPr>
-                <w:rFonts w:ascii="Times-Roman" w:hAnsi="Times-Roman" w:cs="Times-Roman"/>
-                <w:color w:val="000000"/>
-                <w:sz w:val="20"/>
-                <w:szCs w:val="20"/>
-                <w:lang w:val="es-MX"/>
-              </w:rPr>
-              <w:t xml:space="preserve"> INS</w:t>
-            </w:r>
-            <w:r>
-              <w:rPr>
-                <w:rFonts w:ascii="Times-Roman" w:hAnsi="Times-Roman" w:cs="Times-Roman"/>
-                <w:color w:val="000000"/>
-                <w:sz w:val="20"/>
-                <w:szCs w:val="20"/>
-                <w:lang w:val="es-MX"/>
-              </w:rPr>
-              <w:t xml:space="preserve"> y de minuta</w:t>
-            </w:r>
-            <w:r>
-              <w:rPr>
-                <w:rFonts w:ascii="Times-Roman" w:hAnsi="Times-Roman" w:cs="Times-Roman"/>
-                <w:color w:val="000000"/>
-                <w:sz w:val="20"/>
-                <w:szCs w:val="20"/>
-                <w:lang w:val="es-MX"/>
-              </w:rPr>
-              <w:t>.</w:t>
-            </w:r>
+              <w:t>Hoja LOGT del workbook y</w:t>
+            </w:r>
+            <w:r>
+              <w:rPr>
+                <w:rFonts w:ascii="Times-Roman" w:hAnsi="Times-Roman" w:cs="Times-Roman"/>
+                <w:color w:val="000000"/>
+                <w:sz w:val="20"/>
+                <w:szCs w:val="20"/>
+                <w:lang w:val="es-MX"/>
+              </w:rPr>
+              <w:t xml:space="preserve"> el</w:t>
+            </w:r>
+            <w:r>
+              <w:rPr>
+                <w:rFonts w:ascii="Times-Roman" w:hAnsi="Times-Roman" w:cs="Times-Roman"/>
+                <w:color w:val="000000"/>
+                <w:sz w:val="20"/>
+                <w:szCs w:val="20"/>
+                <w:lang w:val="es-MX"/>
+              </w:rPr>
+              <w:t xml:space="preserve"> formato INS.</w:t>
+            </w:r>
+            <w:bookmarkStart w:id="0" w:name="_GoBack"/>
+            <w:bookmarkEnd w:id="0"/>
           </w:p>
         </w:tc>
       </w:tr>
@@ -5372,7 +5352,7 @@
 </file>
 
 <file path=customXml/itemProps1.xml><?xml version="1.0" encoding="utf-8"?>
-<ds:datastoreItem xmlns:ds="http://schemas.openxmlformats.org/officeDocument/2006/customXml" ds:itemID="{5E1341EC-7B7F-4CB6-A162-C6351748EF5F}">
+<ds:datastoreItem xmlns:ds="http://schemas.openxmlformats.org/officeDocument/2006/customXml" ds:itemID="{288B2035-3530-42A8-A975-64EEEBE639C9}">
   <ds:schemaRefs>
     <ds:schemaRef ds:uri="http://schemas.openxmlformats.org/officeDocument/2006/bibliography"/>
   </ds:schemaRefs>

</xml_diff>